<commit_message>
Final Draft 1 of the App ready
</commit_message>
<xml_diff>
--- a/Documentation.docx
+++ b/Documentation.docx
@@ -1,6 +1,6 @@
 
 <file path=word/document.xml><?xml version="1.0" encoding="utf-8"?>
-<w:document xmlns:wpc="http://schemas.microsoft.com/office/word/2010/wordprocessingCanvas" xmlns:cx="http://schemas.microsoft.com/office/drawing/2014/chartex" xmlns:cx1="http://schemas.microsoft.com/office/drawing/2015/9/8/chartex" xmlns:cx2="http://schemas.microsoft.com/office/drawing/2015/10/21/chartex" xmlns:cx3="http://schemas.microsoft.com/office/drawing/2016/5/9/chartex" xmlns:cx4="http://schemas.microsoft.com/office/drawing/2016/5/10/chartex" xmlns:cx5="http://schemas.microsoft.com/office/drawing/2016/5/11/chartex" xmlns:cx6="http://schemas.microsoft.com/office/drawing/2016/5/12/chartex" xmlns:cx7="http://schemas.microsoft.com/office/drawing/2016/5/13/chartex" xmlns:cx8="http://schemas.microsoft.com/office/drawing/2016/5/14/chartex" xmlns:mc="http://schemas.openxmlformats.org/markup-compatibility/2006" xmlns:aink="http://schemas.microsoft.com/office/drawing/2016/ink" xmlns:am3d="http://schemas.microsoft.com/office/drawing/2017/model3d" xmlns:o="urn:schemas-microsoft-com:office:office" xmlns:oel="http://schemas.microsoft.com/office/2019/extlst" xmlns:r="http://schemas.openxmlformats.org/officeDocument/2006/relationships" xmlns:m="http://schemas.openxmlformats.org/officeDocument/2006/math" xmlns:v="urn:schemas-microsoft-com:vml" xmlns:wp14="http://schemas.microsoft.com/office/word/2010/wordprocessingDrawing" xmlns:wp="http://schemas.openxmlformats.org/drawingml/2006/wordprocessingDrawing" xmlns:w10="urn:schemas-microsoft-com:office:word" xmlns:w="http://schemas.openxmlformats.org/wordprocessingml/2006/main" xmlns:w14="http://schemas.microsoft.com/office/word/2010/wordml" xmlns:w15="http://schemas.microsoft.com/office/word/2012/wordml" xmlns:w16cex="http://schemas.microsoft.com/office/word/2018/wordml/cex" xmlns:w16cid="http://schemas.microsoft.com/office/word/2016/wordml/cid" xmlns:w16="http://schemas.microsoft.com/office/word/2018/wordml" xmlns:w16sdtdh="http://schemas.microsoft.com/office/word/2020/wordml/sdtdatahash" xmlns:w16se="http://schemas.microsoft.com/office/word/2015/wordml/symex" xmlns:wpg="http://schemas.microsoft.com/office/word/2010/wordprocessingGroup" xmlns:wpi="http://schemas.microsoft.com/office/word/2010/wordprocessingInk" xmlns:wne="http://schemas.microsoft.com/office/word/2006/wordml" xmlns:wps="http://schemas.microsoft.com/office/word/2010/wordprocessingShape" mc:Ignorable="w14 w15 w16se w16cid w16 w16cex w16sdtdh wp14">
+<w:document xmlns:wpc="http://schemas.microsoft.com/office/word/2010/wordprocessingCanvas" xmlns:cx="http://schemas.microsoft.com/office/drawing/2014/chartex" xmlns:mc="http://schemas.openxmlformats.org/markup-compatibility/2006" xmlns:o="urn:schemas-microsoft-com:office:office" xmlns:r="http://schemas.openxmlformats.org/officeDocument/2006/relationships" xmlns:m="http://schemas.openxmlformats.org/officeDocument/2006/math" xmlns:v="urn:schemas-microsoft-com:vml" xmlns:wp14="http://schemas.microsoft.com/office/word/2010/wordprocessingDrawing" xmlns:wp="http://schemas.openxmlformats.org/drawingml/2006/wordprocessingDrawing" xmlns:w10="urn:schemas-microsoft-com:office:word" xmlns:w="http://schemas.openxmlformats.org/wordprocessingml/2006/main" xmlns:w14="http://schemas.microsoft.com/office/word/2010/wordml" xmlns:w15="http://schemas.microsoft.com/office/word/2012/wordml" xmlns:w16se="http://schemas.microsoft.com/office/word/2015/wordml/symex" xmlns:wpg="http://schemas.microsoft.com/office/word/2010/wordprocessingGroup" xmlns:wpi="http://schemas.microsoft.com/office/word/2010/wordprocessingInk" xmlns:wne="http://schemas.microsoft.com/office/word/2006/wordml" xmlns:wps="http://schemas.microsoft.com/office/word/2010/wordprocessingShape" mc:Ignorable="w14 w15 w16se wp14">
   <w:body>
     <w:p>
       <w:pPr>
@@ -38,52 +38,109 @@
     </w:p>
     <w:p>
       <w:r>
-        <w:t xml:space="preserve">In an individual’s college life, </w:t>
-      </w:r>
-      <w:r>
-        <w:t>one</w:t>
-      </w:r>
-      <w:r>
-        <w:t xml:space="preserve"> builds many projects and ideas throughout his or her college journey. Sometimes against academic </w:t>
-      </w:r>
-      <w:r>
-        <w:t>task submission and sometimes against the submission for any hackathon or competition.</w:t>
+        <w:t>Since the beginning of an engineer’s journey</w:t>
+      </w:r>
+      <w:r>
+        <w:t xml:space="preserve"> with</w:t>
+      </w:r>
+      <w:r>
+        <w:t xml:space="preserve"> aims to build, create and innovate new solutions for either an</w:t>
+      </w:r>
+      <w:r>
+        <w:t xml:space="preserve"> academic </w:t>
+      </w:r>
+      <w:r>
+        <w:t xml:space="preserve">task submission </w:t>
+      </w:r>
+      <w:r>
+        <w:t>or for a</w:t>
+      </w:r>
+      <w:r>
+        <w:t xml:space="preserve"> hackathon</w:t>
+      </w:r>
+      <w:r>
+        <w:t>s</w:t>
+      </w:r>
+      <w:r>
+        <w:t>.</w:t>
       </w:r>
       <w:r>
         <w:br/>
-        <w:t xml:space="preserve">The problem that arises is, the process of development stops here. Once the assignment is complete or </w:t>
-      </w:r>
-      <w:r>
-        <w:t>once</w:t>
-      </w:r>
-      <w:r>
-        <w:t xml:space="preserve"> the </w:t>
-      </w:r>
-      <w:r>
-        <w:t>competition</w:t>
-      </w:r>
-      <w:r>
-        <w:t xml:space="preserve"> is over the project/idea gets </w:t>
+        <w:t xml:space="preserve">The problem that arises is, the process of development stops here. Once the </w:t>
+      </w:r>
+      <w:r>
+        <w:t>coding processes have been completed,</w:t>
+      </w:r>
+      <w:r>
+        <w:t xml:space="preserve"> the idea gets </w:t>
       </w:r>
       <w:r>
         <w:t>archived</w:t>
       </w:r>
       <w:r>
-        <w:t xml:space="preserve"> in one’s system and is never opened again.</w:t>
-      </w:r>
-      <w:r>
-        <w:br/>
-        <w:t>Along with this, if one thinks to proceed with his/her idea, many times, their project gets copied by someone else and proceed further with that idea and achieve various achievements. Today, all our projects are available on GitHub and our source code is publicly visible to everyone</w:t>
-      </w:r>
-      <w:r>
-        <w:br/>
-        <w:t xml:space="preserve">The need of the hour is for a platform </w:t>
+        <w:t xml:space="preserve"> in one’s sy</w:t>
+      </w:r>
+      <w:r>
+        <w:t xml:space="preserve">stem and is almost never opened again. Another problem that arises is that </w:t>
+      </w:r>
+      <w:r>
+        <w:t>if one thinks to</w:t>
+      </w:r>
+      <w:r>
+        <w:t xml:space="preserve"> start working on redeveloping on their ideas again, the chances of </w:t>
+      </w:r>
+      <w:r>
+        <w:t>their project</w:t>
+      </w:r>
+      <w:r>
+        <w:t xml:space="preserve"> being</w:t>
+      </w:r>
+      <w:r>
+        <w:t xml:space="preserve"> copied by someone else </w:t>
+      </w:r>
+      <w:r>
+        <w:t>with further developments as currently</w:t>
+      </w:r>
+      <w:r>
+        <w:t xml:space="preserve"> all our projects are available on GitHub and </w:t>
+      </w:r>
+      <w:r>
+        <w:t xml:space="preserve">the </w:t>
+      </w:r>
+      <w:r>
+        <w:t>source code is publicly visible to everyone</w:t>
+      </w:r>
+      <w:r>
+        <w:t>. This leaves the original person’s work of no use to them as other people have</w:t>
+      </w:r>
+      <w:r>
+        <w:t xml:space="preserve"> accomplished many laurels under their belt</w:t>
+      </w:r>
+      <w:r>
+        <w:t xml:space="preserve"> using their work</w:t>
+      </w:r>
+      <w:r>
+        <w:t>.</w:t>
+      </w:r>
+      <w:r>
+        <w:t xml:space="preserve"> </w:t>
+      </w:r>
+    </w:p>
+    <w:p>
+      <w:r>
+        <w:t>The need of the hour is</w:t>
+      </w:r>
+      <w:r>
+        <w:t xml:space="preserve"> of</w:t>
+      </w:r>
+      <w:r>
+        <w:t xml:space="preserve"> a platform </w:t>
       </w:r>
       <w:r>
         <w:t>that</w:t>
       </w:r>
       <w:r>
-        <w:t xml:space="preserve"> can help the project owners in all aspects: </w:t>
+        <w:t xml:space="preserve"> can help project owners in all aspects: </w:t>
       </w:r>
       <w:r>
         <w:t>starting from showcasing their project/idea in front of the world to availing copyrights on the same so that it won’t be copied by someone else.</w:t>
@@ -99,26 +156,125 @@
     </w:p>
     <w:p>
       <w:r>
-        <w:t xml:space="preserve">Our team presents you </w:t>
+        <w:t xml:space="preserve">We are a </w:t>
+      </w:r>
+      <w:r>
+        <w:t xml:space="preserve">team of </w:t>
+      </w:r>
+      <w:r>
+        <w:t xml:space="preserve">value-driven cross-functional engineers </w:t>
+      </w:r>
+      <w:r>
+        <w:t xml:space="preserve">including </w:t>
+      </w:r>
+      <w:proofErr w:type="spellStart"/>
+      <w:r>
+        <w:t>Swoyam</w:t>
+      </w:r>
+      <w:proofErr w:type="spellEnd"/>
+      <w:r>
+        <w:t xml:space="preserve"> </w:t>
+      </w:r>
+      <w:proofErr w:type="spellStart"/>
+      <w:r>
+        <w:t>S</w:t>
+      </w:r>
+      <w:r>
+        <w:t>iddharth</w:t>
+      </w:r>
+      <w:proofErr w:type="spellEnd"/>
+      <w:r>
+        <w:t xml:space="preserve">, Prince Pious </w:t>
+      </w:r>
+      <w:proofErr w:type="spellStart"/>
+      <w:r>
+        <w:t>Omm</w:t>
+      </w:r>
+      <w:proofErr w:type="spellEnd"/>
+      <w:r>
+        <w:t xml:space="preserve"> P</w:t>
+      </w:r>
+      <w:r>
+        <w:t>rakash</w:t>
+      </w:r>
+      <w:r>
+        <w:t xml:space="preserve">, </w:t>
+      </w:r>
+      <w:proofErr w:type="spellStart"/>
+      <w:r>
+        <w:t>Anirudh</w:t>
+      </w:r>
+      <w:proofErr w:type="spellEnd"/>
+      <w:r>
+        <w:t xml:space="preserve"> </w:t>
+      </w:r>
+      <w:proofErr w:type="spellStart"/>
+      <w:r>
+        <w:t>P</w:t>
+      </w:r>
+      <w:r>
+        <w:t>arida</w:t>
+      </w:r>
+      <w:proofErr w:type="spellEnd"/>
+      <w:r>
+        <w:t xml:space="preserve"> and Abhipsha Dash, </w:t>
+      </w:r>
+      <w:r>
+        <w:t>proactively participate in research, scoping, data modelling and coding with the aim to solve real-world problems.</w:t>
+      </w:r>
+    </w:p>
+    <w:p>
+      <w:r>
+        <w:t>We present</w:t>
+      </w:r>
+      <w:r>
+        <w:t xml:space="preserve"> to</w:t>
+      </w:r>
+      <w:r>
+        <w:t xml:space="preserve"> </w:t>
+      </w:r>
+      <w:r>
+        <w:t xml:space="preserve">you </w:t>
       </w:r>
       <w:r>
         <w:t xml:space="preserve">with </w:t>
       </w:r>
       <w:r>
-        <w:t xml:space="preserve">the portal INNOVATE. An </w:t>
+        <w:t xml:space="preserve">the portal </w:t>
+      </w:r>
+      <w:r>
+        <w:t>‘</w:t>
+      </w:r>
+      <w:r>
+        <w:t>INNOVATE</w:t>
+      </w:r>
+      <w:r>
+        <w:t>’</w:t>
+      </w:r>
+      <w:r>
+        <w:t xml:space="preserve">. An </w:t>
       </w:r>
       <w:r>
         <w:t>all-in-one</w:t>
       </w:r>
       <w:r>
-        <w:t xml:space="preserve"> platform for users to upload their projects, documents related to the same, demo videos, source code, etc. Once uploaded, the platform will help them in registering their project and will provide them with proper copyrights of the same so that they can take its help if they think that their project</w:t>
+        <w:t xml:space="preserve"> platform for users to upload their projects, documents related to the same, demo videos, source code, etc. Once uploaded, the platform will help them in registering their project and will provide them with proper copyrights of the same so that they can take</w:t>
+      </w:r>
+      <w:r>
+        <w:t xml:space="preserve"> legal action if their idea</w:t>
       </w:r>
       <w:r>
         <w:t xml:space="preserve"> is copied by someone else.</w:t>
       </w:r>
       <w:r>
         <w:br/>
-        <w:t>If they’ve chosen to keep their project private, then, in that case, only non-code information related to the project would available for display to other users.</w:t>
+        <w:t xml:space="preserve">If they’ve chosen to keep their project private, then, in that case, only non-code information related to the project would </w:t>
+      </w:r>
+      <w:r>
+        <w:t xml:space="preserve">displayed </w:t>
+      </w:r>
+      <w:r>
+        <w:t>to other users.</w:t>
       </w:r>
       <w:r>
         <w:br/>
@@ -130,7 +286,19 @@
       </w:r>
       <w:r>
         <w:br/>
-        <w:t>If you take the subscription, firstly you will get your copyrights and all the legal documentation regarding your project, which will have validity the same as your subscription period. Secondly, our portal will link them to various incubation events and related people so that they can move ahead with their projects.</w:t>
+        <w:t>If you take the subscription, copyrights and all the legal documentation regarding your project</w:t>
+      </w:r>
+      <w:r>
+        <w:t xml:space="preserve"> will be provided</w:t>
+      </w:r>
+      <w:r>
+        <w:t>, which will have validity the same as y</w:t>
+      </w:r>
+      <w:r>
+        <w:t>our subscription period. Alongside that</w:t>
+      </w:r>
+      <w:r>
+        <w:t xml:space="preserve"> our portal will link them to various incubation events and related people so that they can move ahead with their projects.</w:t>
       </w:r>
     </w:p>
     <w:p>
@@ -138,6 +306,7 @@
         <w:pStyle w:val="Heading1"/>
       </w:pPr>
       <w:r>
+        <w:lastRenderedPageBreak/>
         <w:t>Current Stage of the Solution</w:t>
       </w:r>
     </w:p>
@@ -164,7 +333,15 @@
         <w:t xml:space="preserve"> of the App is ready for use. Along with this, we are in constant touch with legal authorities for the copyright</w:t>
       </w:r>
       <w:r>
-        <w:t>ing thing of the projects.</w:t>
+        <w:t xml:space="preserve">ing </w:t>
+      </w:r>
+      <w:r>
+        <w:t xml:space="preserve">angle </w:t>
+      </w:r>
+      <w:bookmarkStart w:id="0" w:name="_GoBack"/>
+      <w:bookmarkEnd w:id="0"/>
+      <w:r>
+        <w:t>of the projects.</w:t>
       </w:r>
       <w:r>
         <w:t xml:space="preserve"> </w:t>
@@ -182,7 +359,7 @@
 </file>
 
 <file path=word/styles.xml><?xml version="1.0" encoding="utf-8"?>
-<w:styles xmlns:mc="http://schemas.openxmlformats.org/markup-compatibility/2006" xmlns:r="http://schemas.openxmlformats.org/officeDocument/2006/relationships" xmlns:w="http://schemas.openxmlformats.org/wordprocessingml/2006/main" xmlns:w14="http://schemas.microsoft.com/office/word/2010/wordml" xmlns:w15="http://schemas.microsoft.com/office/word/2012/wordml" xmlns:w16cex="http://schemas.microsoft.com/office/word/2018/wordml/cex" xmlns:w16cid="http://schemas.microsoft.com/office/word/2016/wordml/cid" xmlns:w16="http://schemas.microsoft.com/office/word/2018/wordml" xmlns:w16sdtdh="http://schemas.microsoft.com/office/word/2020/wordml/sdtdatahash" xmlns:w16se="http://schemas.microsoft.com/office/word/2015/wordml/symex" mc:Ignorable="w14 w15 w16se w16cid w16 w16cex w16sdtdh">
+<w:styles xmlns:mc="http://schemas.openxmlformats.org/markup-compatibility/2006" xmlns:r="http://schemas.openxmlformats.org/officeDocument/2006/relationships" xmlns:w="http://schemas.openxmlformats.org/wordprocessingml/2006/main" xmlns:w14="http://schemas.microsoft.com/office/word/2010/wordml" xmlns:w15="http://schemas.microsoft.com/office/word/2012/wordml" xmlns:w16se="http://schemas.microsoft.com/office/word/2015/wordml/symex" mc:Ignorable="w14 w15 w16se">
   <w:docDefaults>
     <w:rPrDefault>
       <w:rPr>
@@ -198,7 +375,7 @@
       </w:pPr>
     </w:pPrDefault>
   </w:docDefaults>
-  <w:latentStyles w:defLockedState="0" w:defUIPriority="99" w:defSemiHidden="0" w:defUnhideWhenUsed="0" w:defQFormat="0" w:count="376">
+  <w:latentStyles w:defLockedState="0" w:defUIPriority="99" w:defSemiHidden="0" w:defUnhideWhenUsed="0" w:defQFormat="0" w:count="371">
     <w:lsdException w:name="Normal" w:uiPriority="0" w:qFormat="1"/>
     <w:lsdException w:name="heading 1" w:uiPriority="9" w:qFormat="1"/>
     <w:lsdException w:name="heading 2" w:semiHidden="1" w:uiPriority="9" w:unhideWhenUsed="1" w:qFormat="1"/>
@@ -570,11 +747,6 @@
     <w:lsdException w:name="List Table 5 Dark Accent 6" w:uiPriority="50"/>
     <w:lsdException w:name="List Table 6 Colorful Accent 6" w:uiPriority="51"/>
     <w:lsdException w:name="List Table 7 Colorful Accent 6" w:uiPriority="52"/>
-    <w:lsdException w:name="Mention" w:semiHidden="1" w:unhideWhenUsed="1"/>
-    <w:lsdException w:name="Smart Hyperlink" w:semiHidden="1" w:unhideWhenUsed="1"/>
-    <w:lsdException w:name="Hashtag" w:semiHidden="1" w:unhideWhenUsed="1"/>
-    <w:lsdException w:name="Unresolved Mention" w:semiHidden="1" w:unhideWhenUsed="1"/>
-    <w:lsdException w:name="Smart Link" w:semiHidden="1" w:unhideWhenUsed="1"/>
   </w:latentStyles>
   <w:style w:type="paragraph" w:default="1" w:styleId="Normal">
     <w:name w:val="Normal"/>

</xml_diff>